<commit_message>
Ajout du DC partie 2
</commit_message>
<xml_diff>
--- a/Documentations/Dossier_de_Conception.docx
+++ b/Documentations/Dossier_de_Conception.docx
@@ -1132,13 +1132,23 @@
           <w:szCs w:val="24"/>
         </w:rPr>
       </w:pPr>
+      <w:proofErr w:type="gramStart"/>
       <w:r>
         <w:rPr>
           <w:i/>
           <w:sz w:val="28"/>
           <w:szCs w:val="24"/>
         </w:rPr>
-        <w:t xml:space="preserve">Packages </w:t>
+        <w:t>Packages</w:t>
+      </w:r>
+      <w:proofErr w:type="gramEnd"/>
+      <w:r>
+        <w:rPr>
+          <w:i/>
+          <w:sz w:val="28"/>
+          <w:szCs w:val="24"/>
+        </w:rPr>
+        <w:t xml:space="preserve"> </w:t>
       </w:r>
       <w:proofErr w:type="spellStart"/>
       <w:r>
@@ -3187,6 +3197,651 @@
           <w:szCs w:val="24"/>
         </w:rPr>
         <w:t>Ce sont tous les états par lesquels une case peut passer durant une partie.</w:t>
+      </w:r>
+    </w:p>
+    <w:p>
+      <w:pPr>
+        <w:spacing w:after="0"/>
+        <w:rPr>
+          <w:sz w:val="24"/>
+          <w:szCs w:val="24"/>
+        </w:rPr>
+      </w:pPr>
+    </w:p>
+    <w:p>
+      <w:pPr>
+        <w:spacing w:after="0"/>
+        <w:rPr>
+          <w:sz w:val="24"/>
+          <w:szCs w:val="24"/>
+        </w:rPr>
+      </w:pPr>
+    </w:p>
+    <w:p>
+      <w:pPr>
+        <w:spacing w:after="0"/>
+        <w:rPr>
+          <w:sz w:val="24"/>
+          <w:szCs w:val="24"/>
+        </w:rPr>
+      </w:pPr>
+    </w:p>
+    <w:p>
+      <w:pPr>
+        <w:spacing w:after="0"/>
+        <w:rPr>
+          <w:sz w:val="24"/>
+          <w:szCs w:val="24"/>
+        </w:rPr>
+      </w:pPr>
+    </w:p>
+    <w:p>
+      <w:pPr>
+        <w:spacing w:after="0"/>
+        <w:rPr>
+          <w:sz w:val="24"/>
+          <w:szCs w:val="24"/>
+        </w:rPr>
+      </w:pPr>
+    </w:p>
+    <w:p>
+      <w:pPr>
+        <w:spacing w:after="0"/>
+        <w:rPr>
+          <w:sz w:val="24"/>
+          <w:szCs w:val="24"/>
+        </w:rPr>
+      </w:pPr>
+    </w:p>
+    <w:p>
+      <w:pPr>
+        <w:spacing w:after="0"/>
+        <w:rPr>
+          <w:sz w:val="24"/>
+          <w:szCs w:val="24"/>
+        </w:rPr>
+      </w:pPr>
+    </w:p>
+    <w:p>
+      <w:pPr>
+        <w:spacing w:after="0"/>
+        <w:rPr>
+          <w:sz w:val="24"/>
+          <w:szCs w:val="24"/>
+        </w:rPr>
+      </w:pPr>
+    </w:p>
+    <w:p>
+      <w:pPr>
+        <w:spacing w:after="0"/>
+        <w:rPr>
+          <w:sz w:val="24"/>
+          <w:szCs w:val="24"/>
+        </w:rPr>
+      </w:pPr>
+    </w:p>
+    <w:p>
+      <w:pPr>
+        <w:spacing w:after="0"/>
+        <w:rPr>
+          <w:sz w:val="24"/>
+          <w:szCs w:val="24"/>
+        </w:rPr>
+      </w:pPr>
+    </w:p>
+    <w:p>
+      <w:pPr>
+        <w:spacing w:after="0"/>
+        <w:jc w:val="center"/>
+        <w:rPr>
+          <w:b/>
+          <w:bCs/>
+          <w:sz w:val="48"/>
+          <w:szCs w:val="48"/>
+          <w:u w:val="single"/>
+        </w:rPr>
+      </w:pPr>
+      <w:r>
+        <w:rPr>
+          <w:b/>
+          <w:bCs/>
+          <w:sz w:val="48"/>
+          <w:szCs w:val="48"/>
+          <w:u w:val="single"/>
+        </w:rPr>
+        <w:lastRenderedPageBreak/>
+        <w:t>Partie 2 :</w:t>
+      </w:r>
+      <w:r>
+        <w:rPr>
+          <w:b/>
+          <w:bCs/>
+          <w:sz w:val="48"/>
+          <w:szCs w:val="48"/>
+          <w:u w:val="single"/>
+        </w:rPr>
+        <w:t xml:space="preserve"> Combat</w:t>
+      </w:r>
+    </w:p>
+    <w:p>
+      <w:pPr>
+        <w:spacing w:after="0"/>
+        <w:rPr>
+          <w:b/>
+          <w:bCs/>
+          <w:sz w:val="24"/>
+          <w:szCs w:val="24"/>
+          <w:u w:val="single"/>
+        </w:rPr>
+      </w:pPr>
+    </w:p>
+    <w:p>
+      <w:pPr>
+        <w:spacing w:after="0"/>
+        <w:jc w:val="center"/>
+        <w:rPr>
+          <w:sz w:val="32"/>
+          <w:szCs w:val="32"/>
+          <w:u w:val="single"/>
+        </w:rPr>
+      </w:pPr>
+      <w:r>
+        <w:rPr>
+          <w:sz w:val="32"/>
+          <w:szCs w:val="32"/>
+          <w:u w:val="single"/>
+        </w:rPr>
+        <w:t>Diagramme d</w:t>
+      </w:r>
+      <w:r>
+        <w:rPr>
+          <w:sz w:val="32"/>
+          <w:szCs w:val="32"/>
+          <w:u w:val="single"/>
+        </w:rPr>
+        <w:t>e classe</w:t>
+      </w:r>
+      <w:r>
+        <w:rPr>
+          <w:sz w:val="32"/>
+          <w:szCs w:val="32"/>
+          <w:u w:val="single"/>
+        </w:rPr>
+        <w:t xml:space="preserve"> </w:t>
+      </w:r>
+      <w:r>
+        <w:rPr>
+          <w:sz w:val="32"/>
+          <w:szCs w:val="32"/>
+          <w:u w:val="single"/>
+        </w:rPr>
+        <w:t>Partie 2</w:t>
+      </w:r>
+    </w:p>
+    <w:p>
+      <w:pPr>
+        <w:spacing w:after="0"/>
+        <w:jc w:val="center"/>
+        <w:rPr>
+          <w:sz w:val="32"/>
+          <w:szCs w:val="32"/>
+          <w:u w:val="single"/>
+        </w:rPr>
+      </w:pPr>
+    </w:p>
+    <w:p>
+      <w:pPr>
+        <w:spacing w:after="0"/>
+        <w:jc w:val="center"/>
+        <w:rPr>
+          <w:sz w:val="32"/>
+          <w:szCs w:val="32"/>
+          <w:u w:val="single"/>
+        </w:rPr>
+      </w:pPr>
+      <w:r>
+        <w:rPr>
+          <w:noProof/>
+        </w:rPr>
+        <w:drawing>
+          <wp:inline distT="0" distB="0" distL="0" distR="0" wp14:anchorId="4940C7E9" wp14:editId="55420538">
+            <wp:extent cx="2457450" cy="1524000"/>
+            <wp:effectExtent l="0" t="0" r="0" b="0"/>
+            <wp:docPr id="5" name="Image 5"/>
+            <wp:cNvGraphicFramePr>
+              <a:graphicFrameLocks xmlns:a="http://schemas.openxmlformats.org/drawingml/2006/main" noChangeAspect="1"/>
+            </wp:cNvGraphicFramePr>
+            <a:graphic xmlns:a="http://schemas.openxmlformats.org/drawingml/2006/main">
+              <a:graphicData uri="http://schemas.openxmlformats.org/drawingml/2006/picture">
+                <pic:pic xmlns:pic="http://schemas.openxmlformats.org/drawingml/2006/picture">
+                  <pic:nvPicPr>
+                    <pic:cNvPr id="1" name=""/>
+                    <pic:cNvPicPr/>
+                  </pic:nvPicPr>
+                  <pic:blipFill>
+                    <a:blip r:embed="rId16"/>
+                    <a:stretch>
+                      <a:fillRect/>
+                    </a:stretch>
+                  </pic:blipFill>
+                  <pic:spPr>
+                    <a:xfrm>
+                      <a:off x="0" y="0"/>
+                      <a:ext cx="2457450" cy="1524000"/>
+                    </a:xfrm>
+                    <a:prstGeom prst="rect">
+                      <a:avLst/>
+                    </a:prstGeom>
+                  </pic:spPr>
+                </pic:pic>
+              </a:graphicData>
+            </a:graphic>
+          </wp:inline>
+        </w:drawing>
+      </w:r>
+    </w:p>
+    <w:p>
+      <w:pPr>
+        <w:spacing w:after="0"/>
+        <w:rPr>
+          <w:sz w:val="24"/>
+          <w:szCs w:val="24"/>
+        </w:rPr>
+      </w:pPr>
+      <w:r>
+        <w:rPr>
+          <w:sz w:val="24"/>
+          <w:szCs w:val="24"/>
+        </w:rPr>
+        <w:t>Dans le package</w:t>
+      </w:r>
+      <w:r>
+        <w:rPr>
+          <w:sz w:val="24"/>
+          <w:szCs w:val="24"/>
+        </w:rPr>
+        <w:t xml:space="preserve"> </w:t>
+      </w:r>
+      <w:proofErr w:type="spellStart"/>
+      <w:r>
+        <w:rPr>
+          <w:sz w:val="24"/>
+          <w:szCs w:val="24"/>
+        </w:rPr>
+        <w:t>gestionFichiers</w:t>
+      </w:r>
+      <w:proofErr w:type="spellEnd"/>
+      <w:r>
+        <w:rPr>
+          <w:sz w:val="24"/>
+          <w:szCs w:val="24"/>
+        </w:rPr>
+        <w:t xml:space="preserve"> on retrouve l</w:t>
+      </w:r>
+      <w:r>
+        <w:rPr>
+          <w:sz w:val="24"/>
+          <w:szCs w:val="24"/>
+        </w:rPr>
+        <w:t xml:space="preserve">a classe </w:t>
+      </w:r>
+      <w:proofErr w:type="spellStart"/>
+      <w:r>
+        <w:rPr>
+          <w:sz w:val="24"/>
+          <w:szCs w:val="24"/>
+        </w:rPr>
+        <w:t>FileParser</w:t>
+      </w:r>
+      <w:proofErr w:type="spellEnd"/>
+      <w:r>
+        <w:rPr>
+          <w:sz w:val="24"/>
+          <w:szCs w:val="24"/>
+        </w:rPr>
+        <w:t xml:space="preserve"> qui contient des méthodes statiques. </w:t>
+      </w:r>
+      <w:r>
+        <w:rPr>
+          <w:sz w:val="24"/>
+          <w:szCs w:val="24"/>
+        </w:rPr>
+        <w:t xml:space="preserve"> </w:t>
+      </w:r>
+      <w:r>
+        <w:rPr>
+          <w:sz w:val="24"/>
+          <w:szCs w:val="24"/>
+        </w:rPr>
+        <w:t>Elles</w:t>
+      </w:r>
+      <w:r>
+        <w:rPr>
+          <w:sz w:val="24"/>
+          <w:szCs w:val="24"/>
+        </w:rPr>
+        <w:t xml:space="preserve"> vont nous servir à traiter les fichiers </w:t>
+      </w:r>
+      <w:r>
+        <w:rPr>
+          <w:sz w:val="24"/>
+          <w:szCs w:val="24"/>
+        </w:rPr>
+        <w:t>qui sont utiles pour l’initialisation de la partie</w:t>
+      </w:r>
+      <w:r>
+        <w:rPr>
+          <w:sz w:val="24"/>
+          <w:szCs w:val="24"/>
+        </w:rPr>
+        <w:t xml:space="preserve">, notamment les fichiers .txt. L’objectif principal est de réussir à parcourir les fichiers </w:t>
+      </w:r>
+      <w:r>
+        <w:rPr>
+          <w:sz w:val="24"/>
+          <w:szCs w:val="24"/>
+        </w:rPr>
+        <w:t xml:space="preserve">pour ensuite crée une matrice de Case qui représentera notre carte. </w:t>
+      </w:r>
+      <w:r>
+        <w:rPr>
+          <w:sz w:val="24"/>
+          <w:szCs w:val="24"/>
+        </w:rPr>
+        <w:t>Depuis cette carte nous pourrons récupérer les robots et les ajouter dans une liste.</w:t>
+      </w:r>
+    </w:p>
+    <w:p>
+      <w:pPr>
+        <w:spacing w:after="0"/>
+        <w:rPr>
+          <w:sz w:val="24"/>
+          <w:szCs w:val="24"/>
+        </w:rPr>
+      </w:pPr>
+    </w:p>
+    <w:p>
+      <w:pPr>
+        <w:spacing w:after="0"/>
+        <w:rPr>
+          <w:sz w:val="24"/>
+          <w:szCs w:val="24"/>
+        </w:rPr>
+      </w:pPr>
+      <w:r>
+        <w:rPr>
+          <w:noProof/>
+        </w:rPr>
+        <w:drawing>
+          <wp:inline distT="0" distB="0" distL="0" distR="0" wp14:anchorId="23C19140" wp14:editId="508CC95E">
+            <wp:extent cx="5760720" cy="2775585"/>
+            <wp:effectExtent l="0" t="0" r="0" b="5715"/>
+            <wp:docPr id="10" name="Image 10"/>
+            <wp:cNvGraphicFramePr>
+              <a:graphicFrameLocks xmlns:a="http://schemas.openxmlformats.org/drawingml/2006/main" noChangeAspect="1"/>
+            </wp:cNvGraphicFramePr>
+            <a:graphic xmlns:a="http://schemas.openxmlformats.org/drawingml/2006/main">
+              <a:graphicData uri="http://schemas.openxmlformats.org/drawingml/2006/picture">
+                <pic:pic xmlns:pic="http://schemas.openxmlformats.org/drawingml/2006/picture">
+                  <pic:nvPicPr>
+                    <pic:cNvPr id="1" name=""/>
+                    <pic:cNvPicPr/>
+                  </pic:nvPicPr>
+                  <pic:blipFill>
+                    <a:blip r:embed="rId17"/>
+                    <a:stretch>
+                      <a:fillRect/>
+                    </a:stretch>
+                  </pic:blipFill>
+                  <pic:spPr>
+                    <a:xfrm>
+                      <a:off x="0" y="0"/>
+                      <a:ext cx="5760720" cy="2775585"/>
+                    </a:xfrm>
+                    <a:prstGeom prst="rect">
+                      <a:avLst/>
+                    </a:prstGeom>
+                  </pic:spPr>
+                </pic:pic>
+              </a:graphicData>
+            </a:graphic>
+          </wp:inline>
+        </w:drawing>
+      </w:r>
+    </w:p>
+    <w:p>
+      <w:pPr>
+        <w:spacing w:after="0"/>
+        <w:rPr>
+          <w:sz w:val="24"/>
+          <w:szCs w:val="24"/>
+        </w:rPr>
+      </w:pPr>
+      <w:r>
+        <w:rPr>
+          <w:sz w:val="24"/>
+          <w:szCs w:val="24"/>
+        </w:rPr>
+        <w:t xml:space="preserve"> Le package partie comporte toutes les classes qui sont nécessaire au bon déroulement d’une partie de combat. La classe Jeu va gérer toutes les interactions entre les classes </w:t>
+      </w:r>
+      <w:r>
+        <w:rPr>
+          <w:sz w:val="24"/>
+          <w:szCs w:val="24"/>
+        </w:rPr>
+        <w:t>Carte et Robots. La classe Launcher contiendra notre main pour pouvoir lancer la partie.</w:t>
+      </w:r>
+    </w:p>
+    <w:p>
+      <w:pPr>
+        <w:spacing w:after="0"/>
+        <w:rPr>
+          <w:sz w:val="24"/>
+          <w:szCs w:val="24"/>
+        </w:rPr>
+      </w:pPr>
+      <w:r>
+        <w:rPr>
+          <w:noProof/>
+        </w:rPr>
+        <w:lastRenderedPageBreak/>
+        <w:drawing>
+          <wp:inline distT="0" distB="0" distL="0" distR="0" wp14:anchorId="3AE1DE3A" wp14:editId="061728E5">
+            <wp:extent cx="5267325" cy="3238500"/>
+            <wp:effectExtent l="0" t="0" r="9525" b="0"/>
+            <wp:docPr id="14" name="Image 14"/>
+            <wp:cNvGraphicFramePr>
+              <a:graphicFrameLocks xmlns:a="http://schemas.openxmlformats.org/drawingml/2006/main" noChangeAspect="1"/>
+            </wp:cNvGraphicFramePr>
+            <a:graphic xmlns:a="http://schemas.openxmlformats.org/drawingml/2006/main">
+              <a:graphicData uri="http://schemas.openxmlformats.org/drawingml/2006/picture">
+                <pic:pic xmlns:pic="http://schemas.openxmlformats.org/drawingml/2006/picture">
+                  <pic:nvPicPr>
+                    <pic:cNvPr id="1" name=""/>
+                    <pic:cNvPicPr/>
+                  </pic:nvPicPr>
+                  <pic:blipFill>
+                    <a:blip r:embed="rId18"/>
+                    <a:stretch>
+                      <a:fillRect/>
+                    </a:stretch>
+                  </pic:blipFill>
+                  <pic:spPr>
+                    <a:xfrm>
+                      <a:off x="0" y="0"/>
+                      <a:ext cx="5267325" cy="3238500"/>
+                    </a:xfrm>
+                    <a:prstGeom prst="rect">
+                      <a:avLst/>
+                    </a:prstGeom>
+                  </pic:spPr>
+                </pic:pic>
+              </a:graphicData>
+            </a:graphic>
+          </wp:inline>
+        </w:drawing>
+      </w:r>
+    </w:p>
+    <w:p>
+      <w:pPr>
+        <w:spacing w:after="0"/>
+        <w:rPr>
+          <w:sz w:val="24"/>
+          <w:szCs w:val="24"/>
+        </w:rPr>
+      </w:pPr>
+    </w:p>
+    <w:p>
+      <w:pPr>
+        <w:spacing w:after="0"/>
+        <w:rPr>
+          <w:sz w:val="24"/>
+          <w:szCs w:val="24"/>
+        </w:rPr>
+      </w:pPr>
+      <w:r>
+        <w:rPr>
+          <w:sz w:val="24"/>
+          <w:szCs w:val="24"/>
+        </w:rPr>
+        <w:t xml:space="preserve">Le package </w:t>
+      </w:r>
+      <w:proofErr w:type="spellStart"/>
+      <w:r>
+        <w:rPr>
+          <w:sz w:val="24"/>
+          <w:szCs w:val="24"/>
+        </w:rPr>
+        <w:t>elementsCarte</w:t>
+      </w:r>
+      <w:proofErr w:type="spellEnd"/>
+      <w:r>
+        <w:rPr>
+          <w:sz w:val="24"/>
+          <w:szCs w:val="24"/>
+        </w:rPr>
+        <w:t xml:space="preserve"> comporte toutes les classes qui composent la carte. Les classes </w:t>
+      </w:r>
+      <w:proofErr w:type="spellStart"/>
+      <w:r>
+        <w:rPr>
+          <w:sz w:val="24"/>
+          <w:szCs w:val="24"/>
+        </w:rPr>
+        <w:t>CaseRobot</w:t>
+      </w:r>
+      <w:proofErr w:type="spellEnd"/>
+      <w:r>
+        <w:rPr>
+          <w:sz w:val="24"/>
+          <w:szCs w:val="24"/>
+        </w:rPr>
+        <w:t>, Vide, Mur sont des singletons car on aura besoin que d’une seule instance de ces objets car ils seront toujours identiques.</w:t>
+      </w:r>
+    </w:p>
+    <w:p>
+      <w:pPr>
+        <w:spacing w:after="0"/>
+        <w:rPr>
+          <w:sz w:val="24"/>
+          <w:szCs w:val="24"/>
+        </w:rPr>
+      </w:pPr>
+    </w:p>
+    <w:p>
+      <w:pPr>
+        <w:spacing w:after="0"/>
+        <w:rPr>
+          <w:sz w:val="24"/>
+          <w:szCs w:val="24"/>
+        </w:rPr>
+      </w:pPr>
+    </w:p>
+    <w:p>
+      <w:pPr>
+        <w:spacing w:after="0"/>
+        <w:rPr>
+          <w:sz w:val="24"/>
+          <w:szCs w:val="24"/>
+        </w:rPr>
+      </w:pPr>
+      <w:r>
+        <w:rPr>
+          <w:sz w:val="24"/>
+          <w:szCs w:val="24"/>
+        </w:rPr>
+        <w:t>Diagramme de classe (en entier)</w:t>
+      </w:r>
+      <w:r>
+        <w:rPr>
+          <w:sz w:val="24"/>
+          <w:szCs w:val="24"/>
+        </w:rPr>
+        <w:t xml:space="preserve"> </w:t>
+      </w:r>
+      <w:r>
+        <w:rPr>
+          <w:sz w:val="24"/>
+          <w:szCs w:val="24"/>
+        </w:rPr>
+        <w:t>:</w:t>
+      </w:r>
+    </w:p>
+    <w:p>
+      <w:pPr>
+        <w:spacing w:after="0"/>
+        <w:rPr>
+          <w:sz w:val="24"/>
+          <w:szCs w:val="24"/>
+        </w:rPr>
+      </w:pPr>
+      <w:r>
+        <w:rPr>
+          <w:noProof/>
+          <w:sz w:val="24"/>
+          <w:szCs w:val="24"/>
+        </w:rPr>
+        <w:drawing>
+          <wp:inline distT="0" distB="0" distL="0" distR="0" wp14:anchorId="20897240" wp14:editId="58074D8E">
+            <wp:extent cx="5760720" cy="3783965"/>
+            <wp:effectExtent l="0" t="0" r="0" b="6985"/>
+            <wp:docPr id="15" name="Image 15"/>
+            <wp:cNvGraphicFramePr>
+              <a:graphicFrameLocks xmlns:a="http://schemas.openxmlformats.org/drawingml/2006/main" noChangeAspect="1"/>
+            </wp:cNvGraphicFramePr>
+            <a:graphic xmlns:a="http://schemas.openxmlformats.org/drawingml/2006/main">
+              <a:graphicData uri="http://schemas.openxmlformats.org/drawingml/2006/picture">
+                <pic:pic xmlns:pic="http://schemas.openxmlformats.org/drawingml/2006/picture">
+                  <pic:nvPicPr>
+                    <pic:cNvPr id="15" name="Image 15"/>
+                    <pic:cNvPicPr/>
+                  </pic:nvPicPr>
+                  <pic:blipFill>
+                    <a:blip r:embed="rId19">
+                      <a:extLst>
+                        <a:ext uri="{28A0092B-C50C-407E-A947-70E740481C1C}">
+                          <a14:useLocalDpi xmlns:a14="http://schemas.microsoft.com/office/drawing/2010/main" val="0"/>
+                        </a:ext>
+                      </a:extLst>
+                    </a:blip>
+                    <a:stretch>
+                      <a:fillRect/>
+                    </a:stretch>
+                  </pic:blipFill>
+                  <pic:spPr>
+                    <a:xfrm>
+                      <a:off x="0" y="0"/>
+                      <a:ext cx="5760720" cy="3783965"/>
+                    </a:xfrm>
+                    <a:prstGeom prst="rect">
+                      <a:avLst/>
+                    </a:prstGeom>
+                  </pic:spPr>
+                </pic:pic>
+              </a:graphicData>
+            </a:graphic>
+          </wp:inline>
+        </w:drawing>
       </w:r>
     </w:p>
     <w:sectPr>
@@ -3442,6 +4097,7 @@
     <w:lsdException w:name="HTML Sample" w:semiHidden="1" w:unhideWhenUsed="1"/>
     <w:lsdException w:name="HTML Typewriter" w:semiHidden="1" w:unhideWhenUsed="1"/>
     <w:lsdException w:name="HTML Variable" w:semiHidden="1" w:unhideWhenUsed="1"/>
+    <w:lsdException w:name="Normal Table" w:semiHidden="1" w:unhideWhenUsed="1"/>
     <w:lsdException w:name="annotation subject" w:semiHidden="1" w:unhideWhenUsed="1"/>
     <w:lsdException w:name="No List" w:semiHidden="1" w:unhideWhenUsed="1"/>
     <w:lsdException w:name="Outline List 1" w:semiHidden="1" w:unhideWhenUsed="1"/>
@@ -3484,8 +4140,11 @@
     <w:lsdException w:name="Table Contemporary" w:semiHidden="1" w:unhideWhenUsed="1"/>
     <w:lsdException w:name="Table Elegant" w:semiHidden="1" w:unhideWhenUsed="1"/>
     <w:lsdException w:name="Table Professional" w:semiHidden="1" w:unhideWhenUsed="1"/>
+    <w:lsdException w:name="Table Subtle 1" w:semiHidden="1" w:unhideWhenUsed="1"/>
     <w:lsdException w:name="Table Subtle 2" w:semiHidden="1" w:unhideWhenUsed="1"/>
     <w:lsdException w:name="Table Web 1" w:semiHidden="1" w:unhideWhenUsed="1"/>
+    <w:lsdException w:name="Table Web 2" w:semiHidden="1" w:unhideWhenUsed="1"/>
+    <w:lsdException w:name="Table Web 3" w:semiHidden="1" w:unhideWhenUsed="1"/>
     <w:lsdException w:name="Balloon Text" w:semiHidden="1" w:unhideWhenUsed="1"/>
     <w:lsdException w:name="Table Grid" w:uiPriority="39"/>
     <w:lsdException w:name="Table Theme" w:semiHidden="1" w:unhideWhenUsed="1"/>
@@ -3713,7 +4372,7 @@
   <w:style w:type="paragraph" w:default="1" w:styleId="Normal">
     <w:name w:val="Normal"/>
     <w:qFormat/>
-    <w:rsid w:val="00507443"/>
+    <w:rsid w:val="00EA5F5A"/>
   </w:style>
   <w:style w:type="character" w:default="1" w:styleId="Policepardfaut">
     <w:name w:val="Default Paragraph Font"/>

</xml_diff>